<commit_message>
Formato imagenes centradas y pies de foto
</commit_message>
<xml_diff>
--- a/Chapter12.docx
+++ b/Chapter12.docx
@@ -890,47 +890,64 @@
     <w:p>
       <w:pPr>
         <w:pStyle w:val="Figura-nova"/>
-      </w:pPr>
-      <w:r>
-        <w:t xml:space="preserve">Figure </w:t>
-      </w:r>
-      <w:r>
-        <w:t>12</w:t>
-      </w:r>
-      <w:r>
-        <w:t>.</w:t>
-      </w:r>
-      <w:r>
-        <w:t>1</w:t>
-      </w:r>
-      <w:r>
-        <w:t xml:space="preserve"> </w:t>
+        <w:rPr>
+          <w:i/>
+          <w:iCs/>
+        </w:rPr>
+      </w:pPr>
+      <w:r>
+        <w:rPr>
+          <w:i/>
+          <w:iCs/>
+        </w:rPr>
+        <w:t xml:space="preserve">Figure 12.1 </w:t>
       </w:r>
       <w:proofErr w:type="gramStart"/>
       <w:r>
-        <w:t xml:space="preserve">–  </w:t>
-      </w:r>
-      <w:r>
-        <w:t>Distributed</w:t>
+        <w:rPr>
+          <w:i/>
+          <w:iCs/>
+        </w:rPr>
+        <w:t>–  Distributed</w:t>
       </w:r>
       <w:proofErr w:type="gramEnd"/>
       <w:r>
+        <w:rPr>
+          <w:i/>
+          <w:iCs/>
+        </w:rPr>
         <w:t xml:space="preserve"> training in </w:t>
       </w:r>
       <w:proofErr w:type="spellStart"/>
       <w:r>
+        <w:rPr>
+          <w:i/>
+          <w:iCs/>
+        </w:rPr>
         <w:t>PyTorch</w:t>
       </w:r>
       <w:proofErr w:type="spellEnd"/>
       <w:r>
+        <w:rPr>
+          <w:i/>
+          <w:iCs/>
+        </w:rPr>
         <w:t xml:space="preserve">: layered architecture and execution flow. The figure highlights the separation between fixed, one-time coordination steps (resource allocation via SLURM and process launch and rendezvous via </w:t>
       </w:r>
       <w:proofErr w:type="spellStart"/>
       <w:r>
+        <w:rPr>
+          <w:i/>
+          <w:iCs/>
+        </w:rPr>
         <w:t>torchrun</w:t>
       </w:r>
       <w:proofErr w:type="spellEnd"/>
       <w:r>
+        <w:rPr>
+          <w:i/>
+          <w:iCs/>
+        </w:rPr>
         <w:t>) and the recurring training pipeline executed at each iteration (computation with DDP and gradient synchronization via NCCL).</w:t>
       </w:r>
     </w:p>
@@ -1092,11 +1109,11 @@
         <w:pStyle w:val="Normal-Block"/>
       </w:pPr>
       <w:r>
-        <w:t xml:space="preserve">The rendezvous phase deserves particular attention. All participating processes must connect to a common rendezvous endpoint, defined by a backend and a network address. This coordination step ensures that the full set of processes is present and synchronized before any </w:t>
+        <w:t xml:space="preserve">The rendezvous phase deserves particular attention. All participating processes must connect to a common rendezvous endpoint, defined by a backend and a network address. This coordination step ensures that the full set of processes is present and synchronized before any training begins. Until rendezvous is complete, no forward or backward computation can </w:t>
       </w:r>
       <w:r>
         <w:lastRenderedPageBreak/>
-        <w:t>training begins. Until rendezvous is complete, no forward or backward computation can proceed</w:t>
+        <w:t>proceed</w:t>
       </w:r>
     </w:p>
     <w:p>
@@ -1601,6 +1618,7 @@
         </w:numPr>
       </w:pPr>
       <w:r>
+        <w:lastRenderedPageBreak/>
         <w:t>Model replication: Each process (and therefore each GPU) maintains a full replica of the model.</w:t>
       </w:r>
     </w:p>
@@ -1708,28 +1726,25 @@
     <w:p>
       <w:pPr>
         <w:pStyle w:val="Figura-nova"/>
-      </w:pPr>
-      <w:r>
-        <w:rPr>
-          <w:bCs w:val="0"/>
-        </w:rPr>
-        <w:t>Figure 12.2</w:t>
-      </w:r>
-      <w:r>
-        <w:t xml:space="preserve"> – Data-parallel training with DDP on a single node with four GPUs</w:t>
-      </w:r>
-      <w:r>
         <w:rPr>
           <w:i/>
           <w:iCs/>
         </w:rPr>
-        <w:t>.</w:t>
-      </w:r>
-      <w:r>
-        <w:t xml:space="preserve"> </w:t>
-      </w:r>
-      <w:r>
-        <w:t>Each GPU runs a separate process and receives different input batches. After the forward and backward passes, gradients are synchronized across processes to ensure consistent model updates.</w:t>
+      </w:pPr>
+      <w:r>
+        <w:rPr>
+          <w:bCs w:val="0"/>
+          <w:i/>
+          <w:iCs/>
+        </w:rPr>
+        <w:t>Figure 12.2</w:t>
+      </w:r>
+      <w:r>
+        <w:rPr>
+          <w:i/>
+          <w:iCs/>
+        </w:rPr>
+        <w:t xml:space="preserve"> – Data-parallel training with DDP on a single node with four GPUs. Each GPU runs a separate process and receives different input batches. After the forward and backward passes, gradients are synchronized across processes to ensure consistent model updates.</w:t>
       </w:r>
     </w:p>
     <w:p>
@@ -1849,8 +1864,11 @@
         <w:pStyle w:val="Normal-Block"/>
       </w:pPr>
       <w:r>
+        <w:t xml:space="preserve">Figure 12.3 illustrates a typical DDP setup involving two compute nodes with two GPUs each. You can see how the processes are assigned local and global ranks, following a pattern </w:t>
+      </w:r>
+      <w:r>
         <w:lastRenderedPageBreak/>
-        <w:t>Figure 12.3 illustrates a typical DDP setup involving two compute nodes with two GPUs each. You can see how the processes are assigned local and global ranks, following a pattern reminiscent of the MPI style discussed earlier in Chapter 6.</w:t>
+        <w:t>reminiscent of the MPI style discussed earlier in Chapter 6.</w:t>
       </w:r>
       <w:r>
         <w:t xml:space="preserve"> ç</w:t>
@@ -7421,8 +7439,16 @@
     <w:p>
       <w:pPr>
         <w:pStyle w:val="Figura-nova"/>
-      </w:pPr>
-      <w:r>
+        <w:rPr>
+          <w:i/>
+          <w:iCs/>
+        </w:rPr>
+      </w:pPr>
+      <w:r>
+        <w:rPr>
+          <w:i/>
+          <w:iCs/>
+        </w:rPr>
         <w:t>Figure 12.4 – Training throughput (images per second) as a function of the number of GPUs for the micro-224 dataset.</w:t>
       </w:r>
     </w:p>

</xml_diff>